<commit_message>
CORECCIONES PLANTEAMIENTO INICIAL PRIMER PLANTEAMIENTOOFICIAL
</commit_message>
<xml_diff>
--- a/Planteamiento inicial del PROYECTO FINAL.docx
+++ b/Planteamiento inicial del PROYECTO FINAL.docx
@@ -80,11 +80,31 @@
         </w:rPr>
         <w:t xml:space="preserve">juego tipo </w:t>
       </w:r>
-      <w:r>
-        <w:rPr>
-          <w:lang w:val="es-ES"/>
-        </w:rPr>
-        <w:t xml:space="preserve">shooter en primera persona que </w:t>
+      <w:proofErr w:type="spellStart"/>
+      <w:r>
+        <w:rPr>
+          <w:lang w:val="es-ES"/>
+        </w:rPr>
+        <w:t>shooter</w:t>
+      </w:r>
+      <w:proofErr w:type="spellEnd"/>
+      <w:r>
+        <w:rPr>
+          <w:lang w:val="es-ES"/>
+        </w:rPr>
+        <w:t xml:space="preserve"> en</w:t>
+      </w:r>
+      <w:r>
+        <w:rPr>
+          <w:lang w:val="es-ES"/>
+        </w:rPr>
+        <w:t xml:space="preserve"> tercera</w:t>
+      </w:r>
+      <w:r>
+        <w:rPr>
+          <w:lang w:val="es-ES"/>
+        </w:rPr>
+        <w:t xml:space="preserve"> persona que </w:t>
       </w:r>
       <w:r>
         <w:rPr>
@@ -164,7 +184,101 @@
         <w:rPr>
           <w:lang w:val="es-ES"/>
         </w:rPr>
-        <w:t>Desembarco en la Selva:  Inspirado en las primeras operaciones de desembarco de las fuerzas estadounidenses en Vietnam. El jugador se enfrentará a la incertidumbre y el peligro mientras desembarcan en una playa remota y se adentran en la densa selva vietnamita. Deberán sobrevivir a emboscadas enemigas y ataques sorpresa mientras buscan asegurar una posición estratégica para futuras operaciones.</w:t>
+        <w:t>Desembarco en la Selva</w:t>
+      </w:r>
+      <w:r>
+        <w:rPr>
+          <w:lang w:val="es-ES"/>
+        </w:rPr>
+        <w:t xml:space="preserve"> (</w:t>
+      </w:r>
+      <w:r>
+        <w:rPr>
+          <w:lang w:val="es-ES"/>
+        </w:rPr>
+        <w:t>Espionaje</w:t>
+      </w:r>
+      <w:r>
+        <w:rPr>
+          <w:lang w:val="es-ES"/>
+        </w:rPr>
+        <w:t>)</w:t>
+      </w:r>
+      <w:r>
+        <w:rPr>
+          <w:lang w:val="es-ES"/>
+        </w:rPr>
+        <w:t xml:space="preserve">:  </w:t>
+      </w:r>
+      <w:r>
+        <w:rPr>
+          <w:lang w:val="es-ES"/>
+        </w:rPr>
+        <w:t xml:space="preserve">El </w:t>
+      </w:r>
+      <w:r>
+        <w:rPr>
+          <w:lang w:val="es-ES"/>
+        </w:rPr>
+        <w:t xml:space="preserve">jugador asume el papel de un agente encubierto en Vietnam del Sur durante los primeros días de la guerra. Su misión es infiltrarse en una base enemiga para obtener información crucial sobre los movimientos y planes del </w:t>
+      </w:r>
+      <w:proofErr w:type="spellStart"/>
+      <w:r>
+        <w:rPr>
+          <w:lang w:val="es-ES"/>
+        </w:rPr>
+        <w:t>Viet</w:t>
+      </w:r>
+      <w:proofErr w:type="spellEnd"/>
+      <w:r>
+        <w:rPr>
+          <w:lang w:val="es-ES"/>
+        </w:rPr>
+        <w:t xml:space="preserve"> </w:t>
+      </w:r>
+      <w:proofErr w:type="spellStart"/>
+      <w:r>
+        <w:rPr>
+          <w:lang w:val="es-ES"/>
+        </w:rPr>
+        <w:t>Cong</w:t>
+      </w:r>
+      <w:proofErr w:type="spellEnd"/>
+      <w:r>
+        <w:rPr>
+          <w:lang w:val="es-ES"/>
+        </w:rPr>
+        <w:t xml:space="preserve"> </w:t>
+      </w:r>
+      <w:r>
+        <w:rPr>
+          <w:lang w:val="es-ES"/>
+        </w:rPr>
+        <w:t>(grupo guerrillero de la guerra de Vietnam</w:t>
+      </w:r>
+      <w:r>
+        <w:rPr>
+          <w:lang w:val="es-ES"/>
+        </w:rPr>
+        <w:t>)</w:t>
+      </w:r>
+      <w:r>
+        <w:rPr>
+          <w:lang w:val="es-ES"/>
+        </w:rPr>
+        <w:t>.</w:t>
+      </w:r>
+      <w:r>
+        <w:rPr>
+          <w:lang w:val="es-ES"/>
+        </w:rPr>
+        <w:t xml:space="preserve"> El agente debe evitar ser detectado por los guardias enemigos mientras se desliza sigilosamente a través del complejo, hackeando terminales y recopilando documentos secretos. Sin embargo, descubre que un doble agente está operando dentro de sus propias filas, lo que complica su misión y aumenta la urgencia de completarla antes de que sea demasiado </w:t>
+      </w:r>
+      <w:r>
+        <w:rPr>
+          <w:lang w:val="es-ES"/>
+        </w:rPr>
+        <w:t>tarde.</w:t>
       </w:r>
     </w:p>
     <w:p>
@@ -190,17 +304,53 @@
         <w:rPr>
           <w:lang w:val="es-ES"/>
         </w:rPr>
-        <w:t>Este nivel este e</w:t>
-      </w:r>
-      <w:r>
-        <w:rPr>
-          <w:lang w:val="es-ES"/>
-        </w:rPr>
-        <w:t>s similar a la Operación Starlite, que fue la primera gran batalla de los Marines de EE. UU. en Vietnam en 1965</w:t>
+        <w:t xml:space="preserve">Este nivel este es similar a </w:t>
+      </w:r>
+      <w:r>
+        <w:rPr>
+          <w:lang w:val="es-ES"/>
+        </w:rPr>
+        <w:t>la</w:t>
+      </w:r>
+      <w:r>
+        <w:rPr>
+          <w:lang w:val="es-ES"/>
+        </w:rPr>
+        <w:t xml:space="preserve"> Batalla de Saigón durante la Guerra de Vietnam. Durante los primeros días de la guerra, hubo numerosas operaciones encubiertas y misiones de espionaje llevadas a cabo por agentes tanto del </w:t>
+      </w:r>
+      <w:proofErr w:type="spellStart"/>
+      <w:r>
+        <w:rPr>
+          <w:lang w:val="es-ES"/>
+        </w:rPr>
+        <w:t>Viet</w:t>
+      </w:r>
+      <w:proofErr w:type="spellEnd"/>
+      <w:r>
+        <w:rPr>
+          <w:lang w:val="es-ES"/>
+        </w:rPr>
+        <w:t xml:space="preserve"> </w:t>
+      </w:r>
+      <w:proofErr w:type="spellStart"/>
+      <w:r>
+        <w:rPr>
+          <w:lang w:val="es-ES"/>
+        </w:rPr>
+        <w:t>Cong</w:t>
+      </w:r>
+      <w:proofErr w:type="spellEnd"/>
+      <w:r>
+        <w:rPr>
+          <w:lang w:val="es-ES"/>
+        </w:rPr>
+        <w:t xml:space="preserve"> como de las fuerzas aliadas.</w:t>
       </w:r>
     </w:p>
     <w:p>
       <w:pPr>
+        <w:pStyle w:val="Prrafodelista"/>
+        <w:ind w:left="1637"/>
         <w:rPr>
           <w:lang w:val="es-ES"/>
         </w:rPr>
@@ -221,43 +371,59 @@
         <w:rPr>
           <w:lang w:val="es-ES"/>
         </w:rPr>
-        <w:t xml:space="preserve">Garras Ocultas:  </w:t>
-      </w:r>
-      <w:r>
-        <w:rPr>
-          <w:lang w:val="es-ES"/>
-        </w:rPr>
-        <w:t>S</w:t>
-      </w:r>
-      <w:r>
-        <w:rPr>
-          <w:lang w:val="es-ES"/>
-        </w:rPr>
-        <w:t xml:space="preserve">e </w:t>
-      </w:r>
-      <w:r>
-        <w:rPr>
-          <w:lang w:val="es-ES"/>
-        </w:rPr>
-        <w:t>formará parte de un equipo de operaciones encubiertas, infiltrándose en una aldea controlada por el Viet Cong</w:t>
-      </w:r>
+        <w:t>Batalla en la jungla</w:t>
+      </w:r>
+      <w:r>
+        <w:rPr>
+          <w:lang w:val="es-ES"/>
+        </w:rPr>
+        <w:t xml:space="preserve">:  </w:t>
+      </w:r>
+      <w:r>
+        <w:rPr>
+          <w:lang w:val="es-ES"/>
+        </w:rPr>
+        <w:t xml:space="preserve">El segundo nivel lleva al jugador a una selva densa y hostil, donde se encuentra atrapado en medio de un feroz combate entre las fuerzas estadounidenses y el </w:t>
+      </w:r>
+      <w:proofErr w:type="spellStart"/>
+      <w:r>
+        <w:rPr>
+          <w:lang w:val="es-ES"/>
+        </w:rPr>
+        <w:t>Viet</w:t>
+      </w:r>
+      <w:proofErr w:type="spellEnd"/>
       <w:r>
         <w:rPr>
           <w:lang w:val="es-ES"/>
         </w:rPr>
         <w:t xml:space="preserve"> </w:t>
       </w:r>
-      <w:r>
-        <w:rPr>
-          <w:lang w:val="es-ES"/>
-        </w:rPr>
-        <w:t>(grupo guerrillero de la guerra de Vietnam)</w:t>
-      </w:r>
-      <w:r>
-        <w:rPr>
-          <w:lang w:val="es-ES"/>
-        </w:rPr>
-        <w:t xml:space="preserve"> para recopilar información de inteligencia y desestabilizar las operaciones enemigas. Debe</w:t>
+      <w:proofErr w:type="spellStart"/>
+      <w:r>
+        <w:rPr>
+          <w:lang w:val="es-ES"/>
+        </w:rPr>
+        <w:t>Cong</w:t>
+      </w:r>
+      <w:proofErr w:type="spellEnd"/>
+      <w:r>
+        <w:rPr>
+          <w:lang w:val="es-ES"/>
+        </w:rPr>
+        <w:t>.</w:t>
+      </w:r>
+      <w:r>
+        <w:rPr>
+          <w:lang w:val="es-ES"/>
+        </w:rPr>
+        <w:t xml:space="preserve"> El jugador debe enfrentarse a emboscadas enemigas, trampas mortales y el peligro constante de fuego amigo mientras lucha por sobrevivir y avanzar hacia su objetivo: rescatar a un grupo de soldados heridos atrapados detrás de las líneas enemigas. A medida que avanza, el jugador se enfrenta a decisiones difíciles que ponen a prueba su moralidad y le obligan a sopesar el costo humano de la guerra. </w:t>
+      </w:r>
+      <w:r>
+        <w:rPr>
+          <w:lang w:val="es-ES"/>
+        </w:rPr>
+        <w:t>para recopilar información de inteligencia y desestabilizar las operaciones enemigas. Debe</w:t>
       </w:r>
       <w:r>
         <w:rPr>
@@ -283,6 +449,14 @@
         </w:rPr>
         <w:t>por la selva y enfrentan los peligros de las emboscadas y las trampas de la guerrilla.</w:t>
       </w:r>
+    </w:p>
+    <w:p>
+      <w:pPr>
+        <w:pStyle w:val="Prrafodelista"/>
+        <w:rPr>
+          <w:lang w:val="es-ES"/>
+        </w:rPr>
+      </w:pPr>
     </w:p>
     <w:p>
       <w:pPr>
@@ -315,6 +489,7 @@
         <w:rPr>
           <w:lang w:val="es-ES"/>
         </w:rPr>
+        <w:lastRenderedPageBreak/>
         <w:t>Para esta misión se tuvo en cuenta l</w:t>
       </w:r>
       <w:r>
@@ -333,7 +508,21 @@
         <w:rPr>
           <w:lang w:val="es-ES"/>
         </w:rPr>
-        <w:t xml:space="preserve"> fue un programa encubierto para desmantelar la infraestructura del Viet Cong.</w:t>
+        <w:t xml:space="preserve"> fue un programa encubierto para desmantelar la infraestructura del Viet </w:t>
+      </w:r>
+      <w:proofErr w:type="spellStart"/>
+      <w:r>
+        <w:rPr>
+          <w:lang w:val="es-ES"/>
+        </w:rPr>
+        <w:t>Cong</w:t>
+      </w:r>
+      <w:proofErr w:type="spellEnd"/>
+      <w:r>
+        <w:rPr>
+          <w:lang w:val="es-ES"/>
+        </w:rPr>
+        <w:t>.</w:t>
       </w:r>
     </w:p>
     <w:p>
@@ -415,7 +604,19 @@
         <w:rPr>
           <w:lang w:val="es-ES"/>
         </w:rPr>
-        <w:t xml:space="preserve">utilizar el terreno a favor, coordinar ataques con el apoyo aéreo y mantener la calma bajo el fuego enemigo para lograr la </w:t>
+        <w:t>utilizar el terreno a favor, coordinar ataques con el apoyo aéreo</w:t>
+      </w:r>
+      <w:r>
+        <w:rPr>
+          <w:lang w:val="es-ES"/>
+        </w:rPr>
+        <w:t xml:space="preserve"> limitado</w:t>
+      </w:r>
+      <w:r>
+        <w:rPr>
+          <w:lang w:val="es-ES"/>
+        </w:rPr>
+        <w:t xml:space="preserve"> y mantener la calma bajo el fuego enemigo para lograr la </w:t>
       </w:r>
       <w:r>
         <w:rPr>
@@ -433,7 +634,19 @@
         <w:rPr>
           <w:lang w:val="es-ES"/>
         </w:rPr>
-        <w:t xml:space="preserve">” que simulara la retirada de nuestro soldado estadounidenses de </w:t>
+        <w:t>”</w:t>
+      </w:r>
+      <w:r>
+        <w:rPr>
+          <w:lang w:val="es-ES"/>
+        </w:rPr>
+        <w:t xml:space="preserve">, </w:t>
+      </w:r>
+      <w:r>
+        <w:rPr>
+          <w:lang w:val="es-ES"/>
+        </w:rPr>
+        <w:t xml:space="preserve">que simulara la retirada de nuestro soldado estadounidenses de </w:t>
       </w:r>
       <w:r>
         <w:rPr>
@@ -469,7 +682,6 @@
         <w:rPr>
           <w:lang w:val="es-ES"/>
         </w:rPr>
-        <w:lastRenderedPageBreak/>
         <w:t xml:space="preserve">Como finalmente nos </w:t>
       </w:r>
       <w:r>
@@ -2466,21 +2678,6 @@
 </file>
 
 <file path=customXml/item1.xml><?xml version="1.0" encoding="utf-8"?>
-<p:properties xmlns:p="http://schemas.microsoft.com/office/2006/metadata/properties" xmlns:xsi="http://www.w3.org/2001/XMLSchema-instance" xmlns:pc="http://schemas.microsoft.com/office/infopath/2007/PartnerControls">
-  <documentManagement/>
-</p:properties>
-</file>
-
-<file path=customXml/item2.xml><?xml version="1.0" encoding="utf-8"?>
-<?mso-contentType ?>
-<FormTemplates xmlns="http://schemas.microsoft.com/sharepoint/v3/contenttype/forms">
-  <Display>DocumentLibraryForm</Display>
-  <Edit>DocumentLibraryForm</Edit>
-  <New>DocumentLibraryForm</New>
-</FormTemplates>
-</file>
-
-<file path=customXml/item3.xml><?xml version="1.0" encoding="utf-8"?>
 <ct:contentTypeSchema xmlns:ct="http://schemas.microsoft.com/office/2006/metadata/contentType" xmlns:ma="http://schemas.microsoft.com/office/2006/metadata/properties/metaAttributes" ct:_="" ma:_="" ma:contentTypeName="Documento" ma:contentTypeID="0x010100E8757C490539024CB4AC40CC15E6149C" ma:contentTypeVersion="4" ma:contentTypeDescription="Crear nuevo documento." ma:contentTypeScope="" ma:versionID="865a73f6ee79de7b44b4c5ef90681f89">
   <xsd:schema xmlns:xsd="http://www.w3.org/2001/XMLSchema" xmlns:xs="http://www.w3.org/2001/XMLSchema" xmlns:p="http://schemas.microsoft.com/office/2006/metadata/properties" xmlns:ns3="f7210155-71ea-4e71-abb6-6f7d8b99b378" targetNamespace="http://schemas.microsoft.com/office/2006/metadata/properties" ma:root="true" ma:fieldsID="b983d1f8054705532b288fd2318b519c" ns3:_="">
     <xsd:import namespace="f7210155-71ea-4e71-abb6-6f7d8b99b378"/>
@@ -2624,31 +2821,22 @@
 </ct:contentTypeSchema>
 </file>
 
-<file path=customXml/itemProps1.xml><?xml version="1.0" encoding="utf-8"?>
-<ds:datastoreItem xmlns:ds="http://schemas.openxmlformats.org/officeDocument/2006/customXml" ds:itemID="{137B89FF-D2A7-4DB2-BAEB-CF3E9B0D93E3}">
-  <ds:schemaRefs>
-    <ds:schemaRef ds:uri="http://schemas.openxmlformats.org/package/2006/metadata/core-properties"/>
-    <ds:schemaRef ds:uri="http://purl.org/dc/terms/"/>
-    <ds:schemaRef ds:uri="http://purl.org/dc/elements/1.1/"/>
-    <ds:schemaRef ds:uri="http://purl.org/dc/dcmitype/"/>
-    <ds:schemaRef ds:uri="http://schemas.microsoft.com/office/2006/metadata/properties"/>
-    <ds:schemaRef ds:uri="f7210155-71ea-4e71-abb6-6f7d8b99b378"/>
-    <ds:schemaRef ds:uri="http://www.w3.org/XML/1998/namespace"/>
-    <ds:schemaRef ds:uri="http://schemas.microsoft.com/office/2006/documentManagement/types"/>
-    <ds:schemaRef ds:uri="http://schemas.microsoft.com/office/infopath/2007/PartnerControls"/>
-  </ds:schemaRefs>
-</ds:datastoreItem>
+<file path=customXml/item2.xml><?xml version="1.0" encoding="utf-8"?>
+<?mso-contentType ?>
+<FormTemplates xmlns="http://schemas.microsoft.com/sharepoint/v3/contenttype/forms">
+  <Display>DocumentLibraryForm</Display>
+  <Edit>DocumentLibraryForm</Edit>
+  <New>DocumentLibraryForm</New>
+</FormTemplates>
 </file>
 
-<file path=customXml/itemProps2.xml><?xml version="1.0" encoding="utf-8"?>
-<ds:datastoreItem xmlns:ds="http://schemas.openxmlformats.org/officeDocument/2006/customXml" ds:itemID="{CFCB1CA1-ABD1-4894-8CF7-C26D857255E3}">
-  <ds:schemaRefs>
-    <ds:schemaRef ds:uri="http://schemas.microsoft.com/sharepoint/v3/contenttype/forms"/>
-  </ds:schemaRefs>
-</ds:datastoreItem>
+<file path=customXml/item3.xml><?xml version="1.0" encoding="utf-8"?>
+<p:properties xmlns:p="http://schemas.microsoft.com/office/2006/metadata/properties" xmlns:xsi="http://www.w3.org/2001/XMLSchema-instance" xmlns:pc="http://schemas.microsoft.com/office/infopath/2007/PartnerControls">
+  <documentManagement/>
+</p:properties>
 </file>
 
-<file path=customXml/itemProps3.xml><?xml version="1.0" encoding="utf-8"?>
+<file path=customXml/itemProps1.xml><?xml version="1.0" encoding="utf-8"?>
 <ds:datastoreItem xmlns:ds="http://schemas.openxmlformats.org/officeDocument/2006/customXml" ds:itemID="{E3339171-E0E3-4A4E-87C6-C7F205AAC339}">
   <ds:schemaRefs>
     <ds:schemaRef ds:uri="http://schemas.microsoft.com/office/2006/metadata/contentType"/>
@@ -2664,4 +2852,21 @@
     <ds:schemaRef ds:uri="http://schemas.microsoft.com/internal/obd"/>
   </ds:schemaRefs>
 </ds:datastoreItem>
+</file>
+
+<file path=customXml/itemProps2.xml><?xml version="1.0" encoding="utf-8"?>
+<ds:datastoreItem xmlns:ds="http://schemas.openxmlformats.org/officeDocument/2006/customXml" ds:itemID="{CFCB1CA1-ABD1-4894-8CF7-C26D857255E3}">
+  <ds:schemaRefs>
+    <ds:schemaRef ds:uri="http://schemas.microsoft.com/sharepoint/v3/contenttype/forms"/>
+  </ds:schemaRefs>
+</ds:datastoreItem>
+</file>
+
+<file path=customXml/itemProps3.xml><?xml version="1.0" encoding="utf-8"?>
+<ds:datastoreItem xmlns:ds="http://schemas.openxmlformats.org/officeDocument/2006/customXml" ds:itemID="{137B89FF-D2A7-4DB2-BAEB-CF3E9B0D93E3}">
+  <ds:schemaRefs>
+    <ds:schemaRef ds:uri="http://schemas.microsoft.com/office/2006/metadata/properties"/>
+    <ds:schemaRef ds:uri="http://schemas.microsoft.com/office/infopath/2007/PartnerControls"/>
+  </ds:schemaRefs>
+</ds:datastoreItem>
 </file>
</xml_diff>